<commit_message>
docu final update, dashboard controller cleaned, patternController and resultController owing
</commit_message>
<xml_diff>
--- a/material/Projektdokumentation_MusicXMLAnalyzer_stand 08.04.docx
+++ b/material/Projektdokumentation_MusicXMLAnalyzer_stand 08.04.docx
@@ -2847,27 +2847,14 @@
       <w:r>
         <w:t xml:space="preserve">Abbildung </w:t>
       </w:r>
-      <w:r>
-        <w:fldChar w:fldCharType="begin"/>
-      </w:r>
-      <w:r>
-        <w:instrText xml:space="preserve"> SEQ Abbildung \* ARABIC </w:instrText>
-      </w:r>
-      <w:r>
-        <w:fldChar w:fldCharType="separate"/>
-      </w:r>
-      <w:r>
-        <w:rPr>
-          <w:noProof/>
-        </w:rPr>
-        <w:t>1</w:t>
-      </w:r>
-      <w:r>
-        <w:rPr>
-          <w:noProof/>
-        </w:rPr>
-        <w:fldChar w:fldCharType="end"/>
-      </w:r>
+      <w:fldSimple w:instr=" SEQ Abbildung \* ARABIC ">
+        <w:r>
+          <w:rPr>
+            <w:noProof/>
+          </w:rPr>
+          <w:t>1</w:t>
+        </w:r>
+      </w:fldSimple>
       <w:bookmarkEnd w:id="5"/>
       <w:r>
         <w:t>: Startseite (Screenshot)</w:t>
@@ -3120,30 +3107,14 @@
       <w:r>
         <w:t xml:space="preserve">Abbildung </w:t>
       </w:r>
-      <w:r>
-        <w:fldChar w:fldCharType="begin"/>
-      </w:r>
-      <w:r>
-        <w:instrText xml:space="preserve"> SEQ Abbildung \* </w:instrText>
-      </w:r>
-      <w:r>
-        <w:instrText xml:space="preserve">ARABIC </w:instrText>
-      </w:r>
-      <w:r>
-        <w:fldChar w:fldCharType="separate"/>
-      </w:r>
-      <w:r>
-        <w:rPr>
-          <w:noProof/>
-        </w:rPr>
-        <w:t>2</w:t>
-      </w:r>
-      <w:r>
-        <w:rPr>
-          <w:noProof/>
-        </w:rPr>
-        <w:fldChar w:fldCharType="end"/>
-      </w:r>
+      <w:fldSimple w:instr=" SEQ Abbildung \* ARABIC ">
+        <w:r>
+          <w:rPr>
+            <w:noProof/>
+          </w:rPr>
+          <w:t>2</w:t>
+        </w:r>
+      </w:fldSimple>
       <w:bookmarkEnd w:id="8"/>
       <w:r>
         <w:t>: Upload (Screenshot)</w:t>
@@ -3342,27 +3313,14 @@
       <w:r>
         <w:t xml:space="preserve">Abbildung </w:t>
       </w:r>
-      <w:r>
-        <w:fldChar w:fldCharType="begin"/>
-      </w:r>
-      <w:r>
-        <w:instrText xml:space="preserve"> SEQ Abbildung \* ARABIC </w:instrText>
-      </w:r>
-      <w:r>
-        <w:fldChar w:fldCharType="separate"/>
-      </w:r>
-      <w:r>
-        <w:rPr>
-          <w:noProof/>
-        </w:rPr>
-        <w:t>3</w:t>
-      </w:r>
-      <w:r>
-        <w:rPr>
-          <w:noProof/>
-        </w:rPr>
-        <w:fldChar w:fldCharType="end"/>
-      </w:r>
+      <w:fldSimple w:instr=" SEQ Abbildung \* ARABIC ">
+        <w:r>
+          <w:rPr>
+            <w:noProof/>
+          </w:rPr>
+          <w:t>3</w:t>
+        </w:r>
+      </w:fldSimple>
       <w:bookmarkEnd w:id="11"/>
       <w:r>
         <w:t>: Code-Beispiel (Screenshot)</w:t>
@@ -3739,27 +3697,14 @@
       <w:r>
         <w:t xml:space="preserve">Abbildung </w:t>
       </w:r>
-      <w:r>
-        <w:fldChar w:fldCharType="begin"/>
-      </w:r>
-      <w:r>
-        <w:instrText xml:space="preserve"> SEQ Abbildung \* ARABIC </w:instrText>
-      </w:r>
-      <w:r>
-        <w:fldChar w:fldCharType="separate"/>
-      </w:r>
-      <w:r>
-        <w:rPr>
-          <w:noProof/>
-        </w:rPr>
-        <w:t>4</w:t>
-      </w:r>
-      <w:r>
-        <w:rPr>
-          <w:noProof/>
-        </w:rPr>
-        <w:fldChar w:fldCharType="end"/>
-      </w:r>
+      <w:fldSimple w:instr=" SEQ Abbildung \* ARABIC ">
+        <w:r>
+          <w:rPr>
+            <w:noProof/>
+          </w:rPr>
+          <w:t>4</w:t>
+        </w:r>
+      </w:fldSimple>
       <w:bookmarkEnd w:id="14"/>
       <w:r>
         <w:t>: Dashboard (Screenshot)</w:t>
@@ -4205,27 +4150,14 @@
       <w:r>
         <w:t xml:space="preserve">Abbildung </w:t>
       </w:r>
-      <w:r>
-        <w:fldChar w:fldCharType="begin"/>
-      </w:r>
-      <w:r>
-        <w:instrText xml:space="preserve"> SEQ Abbildung \* ARABIC </w:instrText>
-      </w:r>
-      <w:r>
-        <w:fldChar w:fldCharType="separate"/>
-      </w:r>
-      <w:r>
-        <w:rPr>
-          <w:noProof/>
-        </w:rPr>
-        <w:t>5</w:t>
-      </w:r>
-      <w:r>
-        <w:rPr>
-          <w:noProof/>
-        </w:rPr>
-        <w:fldChar w:fldCharType="end"/>
-      </w:r>
+      <w:fldSimple w:instr=" SEQ Abbildung \* ARABIC ">
+        <w:r>
+          <w:rPr>
+            <w:noProof/>
+          </w:rPr>
+          <w:t>5</w:t>
+        </w:r>
+      </w:fldSimple>
       <w:bookmarkEnd w:id="19"/>
       <w:r>
         <w:t>: Search (Screenshot)</w:t>
@@ -4416,60 +4348,50 @@
       <w:r>
         <w:t xml:space="preserve">Abbildung </w:t>
       </w:r>
+      <w:fldSimple w:instr=" SEQ Abbildung \* ARABIC ">
+        <w:r>
+          <w:rPr>
+            <w:noProof/>
+          </w:rPr>
+          <w:t>6</w:t>
+        </w:r>
+      </w:fldSimple>
+      <w:bookmarkEnd w:id="22"/>
+      <w:r>
+        <w:t>: Searchresult (Screenshot)</w:t>
+      </w:r>
+      <w:bookmarkEnd w:id="23"/>
+    </w:p>
+    <w:p>
+      <w:r>
+        <w:t xml:space="preserve">Klickt der User auf einen Treffer, so wird eine Detailansicht aufgerufen, wie in </w:t>
+      </w:r>
       <w:r>
         <w:fldChar w:fldCharType="begin"/>
       </w:r>
       <w:r>
-        <w:instrText xml:space="preserve"> SEQ Abbildung \* ARABIC </w:instrText>
+        <w:instrText xml:space="preserve"> REF _Ref416170003 \h </w:instrText>
       </w:r>
       <w:r>
         <w:fldChar w:fldCharType="separate"/>
       </w:r>
       <w:r>
+        <w:t xml:space="preserve">Abbildung </w:t>
+      </w:r>
+      <w:r>
         <w:rPr>
           <w:noProof/>
         </w:rPr>
-        <w:t>6</w:t>
-      </w:r>
-      <w:r>
-        <w:rPr>
-          <w:noProof/>
-        </w:rPr>
+        <w:t>7</w:t>
+      </w:r>
+      <w:r>
         <w:fldChar w:fldCharType="end"/>
       </w:r>
-      <w:bookmarkEnd w:id="22"/>
-      <w:r>
-        <w:t>: Searchresult (Screenshot)</w:t>
-      </w:r>
-      <w:bookmarkEnd w:id="23"/>
-    </w:p>
-    <w:p>
-      <w:r>
-        <w:t xml:space="preserve">Klickt der User auf einen Treffer, so wird eine Detailansicht aufgerufen, wie in </w:t>
-      </w:r>
-      <w:r>
-        <w:fldChar w:fldCharType="begin"/>
-      </w:r>
-      <w:r>
-        <w:instrText xml:space="preserve"> REF _Ref416170003 \h </w:instrText>
-      </w:r>
-      <w:r>
-        <w:fldChar w:fldCharType="separate"/>
-      </w:r>
-      <w:r>
-        <w:t xml:space="preserve">Abbildung </w:t>
-      </w:r>
-      <w:r>
-        <w:rPr>
-          <w:noProof/>
-        </w:rPr>
-        <w:t>7</w:t>
-      </w:r>
-      <w:r>
-        <w:fldChar w:fldCharType="end"/>
-      </w:r>
       <w:r>
         <w:t xml:space="preserve"> </w:t>
+      </w:r>
+      <w:r>
+        <w:t xml:space="preserve">zu </w:t>
       </w:r>
       <w:r>
         <w:t>erkennen ist. Hier werden neben dem Titel des Stücks die jeweiligen Trefferstellen in einem</w:t>
@@ -4640,27 +4562,14 @@
       <w:r>
         <w:t xml:space="preserve">Abbildung </w:t>
       </w:r>
-      <w:r>
-        <w:fldChar w:fldCharType="begin"/>
-      </w:r>
-      <w:r>
-        <w:instrText xml:space="preserve"> SEQ Abbildung \* ARABIC </w:instrText>
-      </w:r>
-      <w:r>
-        <w:fldChar w:fldCharType="separate"/>
-      </w:r>
-      <w:r>
-        <w:rPr>
-          <w:noProof/>
-        </w:rPr>
-        <w:t>7</w:t>
-      </w:r>
-      <w:r>
-        <w:rPr>
-          <w:noProof/>
-        </w:rPr>
-        <w:fldChar w:fldCharType="end"/>
-      </w:r>
+      <w:fldSimple w:instr=" SEQ Abbildung \* ARABIC ">
+        <w:r>
+          <w:rPr>
+            <w:noProof/>
+          </w:rPr>
+          <w:t>7</w:t>
+        </w:r>
+      </w:fldSimple>
       <w:bookmarkEnd w:id="24"/>
       <w:r>
         <w:t>: Searchresult Details (Screenshot)</w:t>
@@ -4705,27 +4614,14 @@
       <w:r>
         <w:t xml:space="preserve">Abbildung </w:t>
       </w:r>
-      <w:r>
-        <w:fldChar w:fldCharType="begin"/>
-      </w:r>
-      <w:r>
-        <w:instrText xml:space="preserve"> SEQ Abbildung \* ARABIC </w:instrText>
-      </w:r>
-      <w:r>
-        <w:fldChar w:fldCharType="separate"/>
-      </w:r>
-      <w:r>
-        <w:rPr>
-          <w:noProof/>
-        </w:rPr>
-        <w:t>8</w:t>
-      </w:r>
-      <w:r>
-        <w:rPr>
-          <w:noProof/>
-        </w:rPr>
-        <w:fldChar w:fldCharType="end"/>
-      </w:r>
+      <w:fldSimple w:instr=" SEQ Abbildung \* ARABIC ">
+        <w:r>
+          <w:rPr>
+            <w:noProof/>
+          </w:rPr>
+          <w:t>8</w:t>
+        </w:r>
+      </w:fldSimple>
       <w:bookmarkEnd w:id="27"/>
       <w:r>
         <w:t>: Generierung von Ergebnis</w:t>
@@ -4944,206 +4840,204 @@
       <w:r>
         <w:t xml:space="preserve">zu </w:t>
       </w:r>
-      <w:bookmarkStart w:id="31" w:name="_GoBack"/>
+      <w:r>
+        <w:t xml:space="preserve">bereits existierenden, ähnlichen Anwendungen, sowie das Sketching und die abschließende schriftliche Ausarbeitung des Projektverlaufs wurden gemeinsam erledigt. </w:t>
+      </w:r>
+    </w:p>
+    <w:p>
+      <w:pPr>
+        <w:pStyle w:val="berschrift2"/>
+      </w:pPr>
+      <w:bookmarkStart w:id="31" w:name="_Toc416170667"/>
+      <w:r>
+        <w:t>Frameworks und Bibliotheken</w:t>
+      </w:r>
       <w:bookmarkEnd w:id="31"/>
-      <w:r>
-        <w:t xml:space="preserve">bereits existierenden, ähnlichen Anwendungen, sowie das Sketching und die abschließende schriftliche Ausarbeitung des Projektverlaufs wurden gemeinsam erledigt. </w:t>
-      </w:r>
+    </w:p>
+    <w:p>
+      <w:r>
+        <w:t>Als Grundlage der Anwendung wurde das PHP Framework Laravel</w:t>
+      </w:r>
+      <w:r>
+        <w:rPr>
+          <w:rStyle w:val="Funotenzeichen"/>
+        </w:rPr>
+        <w:footnoteReference w:id="14"/>
+      </w:r>
+      <w:r>
+        <w:t xml:space="preserve"> in Version 4.2 verwendet, welches auf dem Model-View-Controller-Pattern basiert. Dieses bietet Möglichkeiten</w:t>
+      </w:r>
+      <w:r>
+        <w:t>,</w:t>
+      </w:r>
+      <w:r>
+        <w:t xml:space="preserve"> das Routing zwischen den einzelnen Controllern und Views zu handhaben, sowie die Gestaltung der Views durch Templates. Zudem konnte mit den in Laravel integrierten Models das Datenbankschema in SQL und die einfache Abfrage realisiert werden.</w:t>
+      </w:r>
+    </w:p>
+    <w:p>
+      <w:pPr>
+        <w:pStyle w:val="Folgeabsatz"/>
+      </w:pPr>
+      <w:r>
+        <w:t>Zur Realisation interaktiver Funktionen und Vereinfachung von Javascript-C</w:t>
+      </w:r>
+      <w:r>
+        <w:t>ode wurde das Framework jQuery</w:t>
+      </w:r>
+      <w:r>
+        <w:rPr>
+          <w:rStyle w:val="Funotenzeichen"/>
+        </w:rPr>
+        <w:footnoteReference w:id="15"/>
+      </w:r>
+      <w:r>
+        <w:t xml:space="preserve"> </w:t>
+      </w:r>
+      <w:r>
+        <w:t>verwendet. Zudem wird jQuery vom eingesetzten CSS-Framework Twitte</w:t>
+      </w:r>
+      <w:r>
+        <w:t>r Bootstrap</w:t>
+      </w:r>
+      <w:r>
+        <w:rPr>
+          <w:rStyle w:val="Funotenzeichen"/>
+        </w:rPr>
+        <w:footnoteReference w:id="16"/>
+      </w:r>
+      <w:r>
+        <w:t xml:space="preserve"> und weiteren hier genannten Bibliotheken benötigt. Um einen modernen Look im Material Design zu erzielen</w:t>
+      </w:r>
+      <w:r>
+        <w:t>,</w:t>
+      </w:r>
+      <w:r>
+        <w:t xml:space="preserve"> wurde zudem das Theme</w:t>
+      </w:r>
+      <w:r>
+        <w:t xml:space="preserve"> Material Design for Bootstrap</w:t>
+      </w:r>
+      <w:r>
+        <w:rPr>
+          <w:rStyle w:val="Funotenzeichen"/>
+        </w:rPr>
+        <w:footnoteReference w:id="17"/>
+      </w:r>
+      <w:r>
+        <w:t xml:space="preserve"> eingebunden. Die Darstellung der Graphen er</w:t>
+      </w:r>
+      <w:r>
+        <w:t>folgt mit der Bibliothek D3.js</w:t>
+      </w:r>
+      <w:r>
+        <w:rPr>
+          <w:rStyle w:val="Funotenzeichen"/>
+        </w:rPr>
+        <w:footnoteReference w:id="18"/>
+      </w:r>
+      <w:r>
+        <w:t xml:space="preserve">, </w:t>
+      </w:r>
+      <w:r>
+        <w:t>die Ausgabe der Noten hing</w:t>
+      </w:r>
+      <w:r>
+        <w:t>egen wird über die API Vexflow</w:t>
+      </w:r>
+      <w:r>
+        <w:rPr>
+          <w:rStyle w:val="Funotenzeichen"/>
+        </w:rPr>
+        <w:footnoteReference w:id="19"/>
+      </w:r>
+      <w:r>
+        <w:t xml:space="preserve"> </w:t>
+      </w:r>
+      <w:r>
+        <w:t>abgewickelt. Die Visualisierung von Statusnachrichten wird mit dem Plugin Typed.js</w:t>
+      </w:r>
+      <w:r>
+        <w:rPr>
+          <w:rStyle w:val="Funotenzeichen"/>
+        </w:rPr>
+        <w:footnoteReference w:id="20"/>
+      </w:r>
+      <w:r>
+        <w:t xml:space="preserve"> </w:t>
+      </w:r>
+      <w:r>
+        <w:t>animiert. Die Darstellung und Abwicklung von hochgeladenen Dateien erfolgt du</w:t>
+      </w:r>
+      <w:r>
+        <w:t>rch die Bibliothek Dropzone.js</w:t>
+      </w:r>
+      <w:r>
+        <w:rPr>
+          <w:rStyle w:val="Funotenzeichen"/>
+        </w:rPr>
+        <w:footnoteReference w:id="21"/>
+      </w:r>
+      <w:r>
+        <w:t xml:space="preserve"> </w:t>
+      </w:r>
+      <w:r>
+        <w:t>im Zusammenspiel mit dem Framework Laravel. Die Audioausgabe von eingegebenen Pattern zur Suche oder</w:t>
+      </w:r>
+      <w:r>
+        <w:t xml:space="preserve"> von</w:t>
+      </w:r>
+      <w:r>
+        <w:t xml:space="preserve"> Ergebnisausschnitten </w:t>
+      </w:r>
+      <w:r>
+        <w:t>wird mit dem Framework MIDI.js</w:t>
+      </w:r>
+      <w:r>
+        <w:rPr>
+          <w:rStyle w:val="Funotenzeichen"/>
+        </w:rPr>
+        <w:footnoteReference w:id="22"/>
+      </w:r>
+      <w:r>
+        <w:t xml:space="preserve"> </w:t>
+      </w:r>
+      <w:r>
+        <w:t>abgewickelt, während die Exportfunktion der Ergebniss</w:t>
+      </w:r>
+      <w:r>
+        <w:t>e als PDF mit dem Plugin jsPDF</w:t>
+      </w:r>
+      <w:r>
+        <w:rPr>
+          <w:rStyle w:val="Funotenzeichen"/>
+        </w:rPr>
+        <w:footnoteReference w:id="23"/>
+      </w:r>
+      <w:r>
+        <w:t xml:space="preserve"> </w:t>
+      </w:r>
+      <w:r>
+        <w:t>erfolgt.</w:t>
+      </w:r>
+      <w:r>
+        <w:t xml:space="preserve"> </w:t>
+      </w:r>
+    </w:p>
+    <w:p>
+      <w:pPr>
+        <w:pStyle w:val="Folgeabsatz"/>
+      </w:pPr>
     </w:p>
     <w:p>
       <w:pPr>
         <w:pStyle w:val="berschrift2"/>
       </w:pPr>
-      <w:bookmarkStart w:id="32" w:name="_Toc416170667"/>
-      <w:r>
-        <w:t>Frameworks und Bibliotheken</w:t>
-      </w:r>
-      <w:bookmarkEnd w:id="32"/>
-    </w:p>
-    <w:p>
-      <w:r>
-        <w:t>Als Grundlage der Anwendung wurde das PHP Framework Laravel</w:t>
-      </w:r>
-      <w:r>
-        <w:rPr>
-          <w:rStyle w:val="Funotenzeichen"/>
-        </w:rPr>
-        <w:footnoteReference w:id="14"/>
-      </w:r>
-      <w:r>
-        <w:t xml:space="preserve"> in Version 4.2 verwendet, welches auf dem Model-View-Controller-Pattern basiert. Dieses bietet Möglichkeiten</w:t>
-      </w:r>
-      <w:r>
-        <w:t>,</w:t>
-      </w:r>
-      <w:r>
-        <w:t xml:space="preserve"> das Routing zwischen den einzelnen Controllern und Views zu handhaben, sowie die Gestaltung der Views durch Templates. Zudem konnte mit den in Laravel integrierten Models das Datenbankschema in SQL und die einfache Abfrage realisiert werden.</w:t>
-      </w:r>
-    </w:p>
-    <w:p>
-      <w:pPr>
-        <w:pStyle w:val="Folgeabsatz"/>
-      </w:pPr>
-      <w:r>
-        <w:t>Zur Realisation interaktiver Funktionen und Vereinfachung von Javascript-C</w:t>
-      </w:r>
-      <w:r>
-        <w:t>ode wurde das Framework jQuery</w:t>
-      </w:r>
-      <w:r>
-        <w:rPr>
-          <w:rStyle w:val="Funotenzeichen"/>
-        </w:rPr>
-        <w:footnoteReference w:id="15"/>
-      </w:r>
-      <w:r>
-        <w:t xml:space="preserve"> </w:t>
-      </w:r>
-      <w:r>
-        <w:t>verwendet. Zudem wird jQuery vom eingesetzten CSS-Framework Twitte</w:t>
-      </w:r>
-      <w:r>
-        <w:t>r Bootstrap</w:t>
-      </w:r>
-      <w:r>
-        <w:rPr>
-          <w:rStyle w:val="Funotenzeichen"/>
-        </w:rPr>
-        <w:footnoteReference w:id="16"/>
-      </w:r>
-      <w:r>
-        <w:t xml:space="preserve"> und weiteren hier genannten Bibliotheken benötigt. Um einen modernen Look im Material Design zu erzielen</w:t>
-      </w:r>
-      <w:r>
-        <w:t>,</w:t>
-      </w:r>
-      <w:r>
-        <w:t xml:space="preserve"> wurde zudem das Theme</w:t>
-      </w:r>
-      <w:r>
-        <w:t xml:space="preserve"> Material Design for Bootstrap</w:t>
-      </w:r>
-      <w:r>
-        <w:rPr>
-          <w:rStyle w:val="Funotenzeichen"/>
-        </w:rPr>
-        <w:footnoteReference w:id="17"/>
-      </w:r>
-      <w:r>
-        <w:t xml:space="preserve"> eingebunden. Die Darstellung der Graphen er</w:t>
-      </w:r>
-      <w:r>
-        <w:t>folgt mit der Bibliothek D3.js</w:t>
-      </w:r>
-      <w:r>
-        <w:rPr>
-          <w:rStyle w:val="Funotenzeichen"/>
-        </w:rPr>
-        <w:footnoteReference w:id="18"/>
-      </w:r>
-      <w:r>
-        <w:t xml:space="preserve">, </w:t>
-      </w:r>
-      <w:r>
-        <w:t>die Ausgabe der Noten hing</w:t>
-      </w:r>
-      <w:r>
-        <w:t>egen wird über die API Vexflow</w:t>
-      </w:r>
-      <w:r>
-        <w:rPr>
-          <w:rStyle w:val="Funotenzeichen"/>
-        </w:rPr>
-        <w:footnoteReference w:id="19"/>
-      </w:r>
-      <w:r>
-        <w:t xml:space="preserve"> </w:t>
-      </w:r>
-      <w:r>
-        <w:t>abgewickelt. Die Visualisierung von Statusnachrichten wird mit dem Plugin Typed.js</w:t>
-      </w:r>
-      <w:r>
-        <w:rPr>
-          <w:rStyle w:val="Funotenzeichen"/>
-        </w:rPr>
-        <w:footnoteReference w:id="20"/>
-      </w:r>
-      <w:r>
-        <w:t xml:space="preserve"> </w:t>
-      </w:r>
-      <w:r>
-        <w:t>animiert. Die Darstellung und Abwicklung von hochgeladenen Dateien erfolgt du</w:t>
-      </w:r>
-      <w:r>
-        <w:t>rch die Bibliothek Dropzone.js</w:t>
-      </w:r>
-      <w:r>
-        <w:rPr>
-          <w:rStyle w:val="Funotenzeichen"/>
-        </w:rPr>
-        <w:footnoteReference w:id="21"/>
-      </w:r>
-      <w:r>
-        <w:t xml:space="preserve"> </w:t>
-      </w:r>
-      <w:r>
-        <w:t>im Zusammenspiel mit dem Framework Laravel. Die Audioausgabe von eingegebenen Pattern zur Suche oder</w:t>
-      </w:r>
-      <w:r>
-        <w:t xml:space="preserve"> von</w:t>
-      </w:r>
-      <w:r>
-        <w:t xml:space="preserve"> Ergebnisausschnitten </w:t>
-      </w:r>
-      <w:r>
-        <w:t>wird mit dem Framework MIDI.js</w:t>
-      </w:r>
-      <w:r>
-        <w:rPr>
-          <w:rStyle w:val="Funotenzeichen"/>
-        </w:rPr>
-        <w:footnoteReference w:id="22"/>
-      </w:r>
-      <w:r>
-        <w:t xml:space="preserve"> </w:t>
-      </w:r>
-      <w:r>
-        <w:t>abgewickelt, während die Exportfunktion der Ergebniss</w:t>
-      </w:r>
-      <w:r>
-        <w:t>e als PDF mit dem Plugin jsPDF</w:t>
-      </w:r>
-      <w:r>
-        <w:rPr>
-          <w:rStyle w:val="Funotenzeichen"/>
-        </w:rPr>
-        <w:footnoteReference w:id="23"/>
-      </w:r>
-      <w:r>
-        <w:t xml:space="preserve"> </w:t>
-      </w:r>
-      <w:r>
-        <w:t>erfolgt.</w:t>
-      </w:r>
-      <w:r>
-        <w:t xml:space="preserve"> </w:t>
-      </w:r>
-    </w:p>
-    <w:p>
-      <w:pPr>
-        <w:pStyle w:val="Folgeabsatz"/>
-      </w:pPr>
-    </w:p>
-    <w:p>
-      <w:pPr>
-        <w:pStyle w:val="berschrift2"/>
-      </w:pPr>
-      <w:bookmarkStart w:id="33" w:name="_Toc416170668"/>
+      <w:bookmarkStart w:id="32" w:name="_Toc416170668"/>
       <w:r>
         <w:lastRenderedPageBreak/>
         <w:t>Systemarchitektur</w:t>
       </w:r>
-      <w:bookmarkEnd w:id="33"/>
+      <w:bookmarkEnd w:id="32"/>
     </w:p>
     <w:p>
       <w:r>
@@ -5207,7 +5101,13 @@
         <w:t>n</w:t>
       </w:r>
       <w:r>
-        <w:t xml:space="preserve"> Server gleitet. Weitere Aufgabengebiete sind die grafische Aufbereitung der Analysed</w:t>
+        <w:t xml:space="preserve"> Server g</w:t>
+      </w:r>
+      <w:r>
+        <w:t>e</w:t>
+      </w:r>
+      <w:r>
+        <w:t>leitet. Weitere Aufgabengebiete sind die grafische Aufbereitung der Analysed</w:t>
       </w:r>
       <w:r>
         <w:t>aten und Partiturausschnitte</w:t>
@@ -5288,40 +5188,27 @@
         <w:ind w:left="1416"/>
         <w:jc w:val="both"/>
       </w:pPr>
-      <w:bookmarkStart w:id="34" w:name="_Ref415683953"/>
-      <w:bookmarkStart w:id="35" w:name="_Toc416170680"/>
+      <w:bookmarkStart w:id="33" w:name="_Ref415683953"/>
+      <w:bookmarkStart w:id="34" w:name="_Toc416170680"/>
       <w:r>
         <w:t xml:space="preserve">Abbildung </w:t>
       </w:r>
-      <w:r>
-        <w:fldChar w:fldCharType="begin"/>
-      </w:r>
-      <w:r>
-        <w:instrText xml:space="preserve"> SEQ Abbildung \* ARABIC </w:instrText>
-      </w:r>
-      <w:r>
-        <w:fldChar w:fldCharType="separate"/>
-      </w:r>
-      <w:r>
-        <w:rPr>
-          <w:noProof/>
-        </w:rPr>
-        <w:t>9</w:t>
-      </w:r>
-      <w:r>
-        <w:rPr>
-          <w:noProof/>
-        </w:rPr>
-        <w:fldChar w:fldCharType="end"/>
+      <w:fldSimple w:instr=" SEQ Abbildung \* ARABIC ">
+        <w:r>
+          <w:rPr>
+            <w:noProof/>
+          </w:rPr>
+          <w:t>9</w:t>
+        </w:r>
+      </w:fldSimple>
+      <w:bookmarkEnd w:id="33"/>
+      <w:r>
+        <w:t>: Systemarchitektur</w:t>
+      </w:r>
+      <w:r>
+        <w:t xml:space="preserve"> (eigene Grafik)</w:t>
       </w:r>
       <w:bookmarkEnd w:id="34"/>
-      <w:r>
-        <w:t>: Systemarchitektur</w:t>
-      </w:r>
-      <w:r>
-        <w:t xml:space="preserve"> (eigene Grafik)</w:t>
-      </w:r>
-      <w:bookmarkEnd w:id="35"/>
     </w:p>
     <w:p/>
     <w:p>
@@ -5480,54 +5367,41 @@
         <w:ind w:left="1416"/>
         <w:jc w:val="both"/>
       </w:pPr>
-      <w:bookmarkStart w:id="36" w:name="_Ref416171106"/>
-      <w:bookmarkStart w:id="37" w:name="_Toc416170681"/>
+      <w:bookmarkStart w:id="35" w:name="_Ref416171106"/>
+      <w:bookmarkStart w:id="36" w:name="_Toc416170681"/>
       <w:r>
         <w:t xml:space="preserve">Abbildung </w:t>
       </w:r>
-      <w:r>
-        <w:fldChar w:fldCharType="begin"/>
-      </w:r>
-      <w:r>
-        <w:instrText xml:space="preserve"> SEQ Abbildung \* ARABIC </w:instrText>
-      </w:r>
-      <w:r>
-        <w:fldChar w:fldCharType="separate"/>
-      </w:r>
-      <w:r>
-        <w:rPr>
-          <w:noProof/>
-        </w:rPr>
-        <w:t>10</w:t>
-      </w:r>
-      <w:r>
-        <w:rPr>
-          <w:noProof/>
-        </w:rPr>
-        <w:fldChar w:fldCharType="end"/>
+      <w:fldSimple w:instr=" SEQ Abbildung \* ARABIC ">
+        <w:r>
+          <w:rPr>
+            <w:noProof/>
+          </w:rPr>
+          <w:t>10</w:t>
+        </w:r>
+      </w:fldSimple>
+      <w:bookmarkEnd w:id="35"/>
+      <w:r>
+        <w:t>: Datenbankschema</w:t>
+      </w:r>
+      <w:r>
+        <w:t xml:space="preserve"> (eigene Grafik)</w:t>
       </w:r>
       <w:bookmarkEnd w:id="36"/>
-      <w:r>
-        <w:t>: Datenbankschema</w:t>
-      </w:r>
-      <w:r>
-        <w:t xml:space="preserve"> (eigene Grafik)</w:t>
+    </w:p>
+    <w:p>
+      <w:pPr>
+        <w:pStyle w:val="berschrift1"/>
+      </w:pPr>
+      <w:bookmarkStart w:id="37" w:name="_Toc416170669"/>
+      <w:r>
+        <w:t>Ausblick</w:t>
       </w:r>
       <w:bookmarkEnd w:id="37"/>
     </w:p>
     <w:p>
-      <w:pPr>
-        <w:pStyle w:val="berschrift1"/>
-      </w:pPr>
-      <w:bookmarkStart w:id="38" w:name="_Toc416170669"/>
-      <w:r>
-        <w:t>Ausblick</w:t>
-      </w:r>
-      <w:bookmarkEnd w:id="38"/>
-    </w:p>
-    <w:p>
-      <w:r>
-        <w:t xml:space="preserve">Im Folgenden werden einige Funktionen und Erweiterungsmöglichkeiten aufgezeigt, die nicht mehr implementiert wurden beziehungsweise als </w:t>
+      <w:r>
+        <w:t xml:space="preserve">Im Folgenden werden einige Funktionen und Erweiterungsmöglichkeiten aufgezeigt, die nicht mehr implementiert beziehungsweise als </w:t>
       </w:r>
       <w:r>
         <w:rPr>
@@ -5536,7 +5410,13 @@
         <w:t>nice-to-have</w:t>
       </w:r>
       <w:r>
-        <w:t xml:space="preserve"> deklariert wurden. Der Grund hierfür ist, dass bei den Tests gegen Ende des Projektes noch einige Bugs gefunden wurden und die verbleibende Zeit damit verbracht wurde, diese zu beheben. </w:t>
+        <w:t xml:space="preserve"> deklariert wurden. Der Grund hierfür ist, dass bei den Tests gegen Ende des Proj</w:t>
+      </w:r>
+      <w:r>
+        <w:t xml:space="preserve">ektes noch einige Bugs aufgetreten sind </w:t>
+      </w:r>
+      <w:r>
+        <w:t xml:space="preserve">und die verbleibende Zeit damit verbracht wurde, diese zu beheben. </w:t>
       </w:r>
     </w:p>
     <w:p>
@@ -5544,10 +5424,10 @@
         <w:pStyle w:val="Folgeabsatz"/>
       </w:pPr>
       <w:r>
-        <w:t xml:space="preserve">Als erste </w:t>
-      </w:r>
-      <w:r>
-        <w:t>Funktion, die nicht mehr implementiert wurde ist das Abspielen einze</w:t>
+        <w:t xml:space="preserve">Als erste, nicht mehr implementierte Funktion </w:t>
+      </w:r>
+      <w:r>
+        <w:t>ist das Abspielen einze</w:t>
       </w:r>
       <w:r>
         <w:t xml:space="preserve">lner, hochgeladener Musikstücke zu nennen. </w:t>
@@ -5581,13 +5461,18 @@
         <w:pStyle w:val="Folgeabsatz"/>
       </w:pPr>
       <w:r>
-        <w:t>Auch die Darstellung der Suchergebnisse kann noch detaillierter gestaltet werden. Im Moment werden lediglich ein Violinschlüssel und die Notenzeile mit den Suchergebnissen angezeigt</w:t>
-      </w:r>
-      <w:r>
-        <w:t>, um den Benutzer nicht zu erschlagen</w:t>
-      </w:r>
-      <w:r>
-        <w:t xml:space="preserve">. Weitere Angaben wie beispielsweise Geschwindigkeit, Lautstärke oder Wiederholungszeichen können </w:t>
+        <w:t>Auch die Darstellung der Suchergebnisse kann noch detaillierter gestaltet werden. Im Moment werden lediglich ein Violinschlüssel und die Notenzeile m</w:t>
+      </w:r>
+      <w:r>
+        <w:t>it den Suchergebnissen angezeigt</w:t>
+      </w:r>
+      <w:r>
+        <w:t xml:space="preserve">. </w:t>
+      </w:r>
+      <w:bookmarkStart w:id="38" w:name="_GoBack"/>
+      <w:bookmarkEnd w:id="38"/>
+      <w:r>
+        <w:t xml:space="preserve">Weitere Angaben wie beispielsweise Geschwindigkeit, Lautstärke oder Wiederholungszeichen können </w:t>
       </w:r>
       <w:r>
         <w:t xml:space="preserve">hier </w:t>
@@ -13410,7 +13295,7 @@
 </file>
 
 <file path=customXml/itemProps1.xml><?xml version="1.0" encoding="utf-8"?>
-<ds:datastoreItem xmlns:ds="http://schemas.openxmlformats.org/officeDocument/2006/customXml" ds:itemID="{7EB16B40-EDA7-4D4B-AB77-C420BD7572B8}">
+<ds:datastoreItem xmlns:ds="http://schemas.openxmlformats.org/officeDocument/2006/customXml" ds:itemID="{49835FAF-6D0A-419D-9F7D-438F4BC21593}">
   <ds:schemaRefs>
     <ds:schemaRef ds:uri="http://schemas.openxmlformats.org/officeDocument/2006/bibliography"/>
   </ds:schemaRefs>

</xml_diff>